<commit_message>
finalised template for report
</commit_message>
<xml_diff>
--- a/backend/templates/report.docx
+++ b/backend/templates/report.docx
@@ -2554,220 +2554,18 @@
       </w:tr>
     </w:tbl>
     <w:p/>
-    <w:tbl>
-      <w:tblPr>
-        <w:tblStyle w:val="TableGrid"/>
-        <w:tblW w:w="9067" w:type="dxa"/>
-        <w:tblLook w:val="04A0" w:firstRow="1" w:lastRow="0" w:firstColumn="1" w:lastColumn="0" w:noHBand="0" w:noVBand="1"/>
-      </w:tblPr>
-      <w:tblGrid>
-        <w:gridCol w:w="1129"/>
-        <w:gridCol w:w="2552"/>
-        <w:gridCol w:w="2126"/>
-        <w:gridCol w:w="1843"/>
-        <w:gridCol w:w="1417"/>
-      </w:tblGrid>
-      <w:tr>
-        <w:tc>
-          <w:tcPr>
-            <w:tcW w:w="1129" w:type="dxa"/>
-            <w:shd w:val="clear" w:color="auto" w:fill="B2BBCB" w:themeFill="accent4" w:themeFillTint="99"/>
-          </w:tcPr>
-          <w:p>
-            <w:pPr>
-              <w:rPr>
-                <w:b/>
-                <w:bCs/>
-                <w:sz w:val="16"/>
-                <w:szCs w:val="16"/>
-              </w:rPr>
-            </w:pPr>
-            <w:r>
-              <w:rPr>
-                <w:b/>
-                <w:bCs/>
-                <w:sz w:val="16"/>
-                <w:szCs w:val="16"/>
-              </w:rPr>
-              <w:t xml:space="preserve">Room Name </w:t>
-            </w:r>
-          </w:p>
-        </w:tc>
-        <w:tc>
-          <w:tcPr>
-            <w:tcW w:w="2552" w:type="dxa"/>
-            <w:shd w:val="clear" w:color="auto" w:fill="B2BBCB" w:themeFill="accent4" w:themeFillTint="99"/>
-          </w:tcPr>
-          <w:p>
-            <w:pPr>
-              <w:rPr>
-                <w:b/>
-                <w:bCs/>
-                <w:sz w:val="16"/>
-                <w:szCs w:val="16"/>
-              </w:rPr>
-            </w:pPr>
-            <w:r>
-              <w:rPr>
-                <w:b/>
-                <w:bCs/>
-                <w:sz w:val="16"/>
-                <w:szCs w:val="16"/>
-              </w:rPr>
-              <w:t>Attendance Relative Humidity (%)</w:t>
-            </w:r>
-          </w:p>
-        </w:tc>
-        <w:tc>
-          <w:tcPr>
-            <w:tcW w:w="2126" w:type="dxa"/>
-            <w:shd w:val="clear" w:color="auto" w:fill="B2BBCB" w:themeFill="accent4" w:themeFillTint="99"/>
-          </w:tcPr>
-          <w:p>
-            <w:pPr>
-              <w:rPr>
-                <w:b/>
-                <w:bCs/>
-                <w:sz w:val="16"/>
-                <w:szCs w:val="16"/>
-              </w:rPr>
-            </w:pPr>
-            <w:r>
-              <w:rPr>
-                <w:b/>
-                <w:bCs/>
-                <w:sz w:val="16"/>
-                <w:szCs w:val="16"/>
-              </w:rPr>
-              <w:t>Attendance Temperature</w:t>
-            </w:r>
-          </w:p>
-        </w:tc>
-        <w:tc>
-          <w:tcPr>
-            <w:tcW w:w="1843" w:type="dxa"/>
-            <w:shd w:val="clear" w:color="auto" w:fill="B2BBCB" w:themeFill="accent4" w:themeFillTint="99"/>
-          </w:tcPr>
-          <w:p>
-            <w:pPr>
-              <w:rPr>
-                <w:b/>
-                <w:bCs/>
-                <w:sz w:val="16"/>
-                <w:szCs w:val="16"/>
-              </w:rPr>
-            </w:pPr>
-            <w:r>
-              <w:rPr>
-                <w:b/>
-                <w:bCs/>
-                <w:sz w:val="16"/>
-                <w:szCs w:val="16"/>
-              </w:rPr>
-              <w:t xml:space="preserve">Attendance Dew Point </w:t>
-            </w:r>
-          </w:p>
-        </w:tc>
-        <w:tc>
-          <w:tcPr>
-            <w:tcW w:w="1417" w:type="dxa"/>
-            <w:shd w:val="clear" w:color="auto" w:fill="B2BBCB" w:themeFill="accent4" w:themeFillTint="99"/>
-          </w:tcPr>
-          <w:p>
-            <w:pPr>
-              <w:rPr>
-                <w:b/>
-                <w:bCs/>
-                <w:sz w:val="16"/>
-                <w:szCs w:val="16"/>
-              </w:rPr>
-            </w:pPr>
-            <w:r>
-              <w:rPr>
-                <w:b/>
-                <w:bCs/>
-                <w:sz w:val="16"/>
-                <w:szCs w:val="16"/>
-              </w:rPr>
-              <w:t>Attendance GPK</w:t>
-            </w:r>
-          </w:p>
-        </w:tc>
-      </w:tr>
-      <w:tr>
-        <w:tc>
-          <w:tcPr>
-            <w:tcW w:w="1129" w:type="dxa"/>
-          </w:tcPr>
-          <w:p>
-            <w:pPr>
-              <w:rPr>
-                <w:sz w:val="16"/>
-                <w:szCs w:val="16"/>
-              </w:rPr>
-            </w:pPr>
-          </w:p>
-        </w:tc>
-        <w:tc>
-          <w:tcPr>
-            <w:tcW w:w="2552" w:type="dxa"/>
-          </w:tcPr>
-          <w:p>
-            <w:pPr>
-              <w:rPr>
-                <w:sz w:val="16"/>
-                <w:szCs w:val="16"/>
-              </w:rPr>
-            </w:pPr>
-          </w:p>
-        </w:tc>
-        <w:tc>
-          <w:tcPr>
-            <w:tcW w:w="2126" w:type="dxa"/>
-          </w:tcPr>
-          <w:p>
-            <w:pPr>
-              <w:rPr>
-                <w:sz w:val="16"/>
-                <w:szCs w:val="16"/>
-              </w:rPr>
-            </w:pPr>
-          </w:p>
-        </w:tc>
-        <w:tc>
-          <w:tcPr>
-            <w:tcW w:w="1843" w:type="dxa"/>
-          </w:tcPr>
-          <w:p>
-            <w:pPr>
-              <w:rPr>
-                <w:sz w:val="16"/>
-                <w:szCs w:val="16"/>
-              </w:rPr>
-            </w:pPr>
-          </w:p>
-        </w:tc>
-        <w:tc>
-          <w:tcPr>
-            <w:tcW w:w="1417" w:type="dxa"/>
-          </w:tcPr>
-          <w:p>
-            <w:pPr>
-              <w:rPr>
-                <w:sz w:val="16"/>
-                <w:szCs w:val="16"/>
-              </w:rPr>
-            </w:pPr>
-          </w:p>
-        </w:tc>
-      </w:tr>
-    </w:tbl>
-    <w:p/>
     <w:p>
       <w:r>
-        <w:t>{{table}}</w:t>
+        <w:t>{{</w:t>
+      </w:r>
+      <w:r>
+        <w:t>affected_area_psychometrics</w:t>
+      </w:r>
+      <w:r>
+        <w:t>}}</w:t>
       </w:r>
     </w:p>
+    <w:p/>
     <w:tbl>
       <w:tblPr>
         <w:tblStyle w:val="PlainTable3"/>
@@ -2893,608 +2691,29 @@
       </w:tr>
     </w:tbl>
     <w:p/>
-    <w:tbl>
-      <w:tblPr>
-        <w:tblStyle w:val="TableGrid"/>
-        <w:tblW w:w="9067" w:type="dxa"/>
-        <w:tblLook w:val="04A0" w:firstRow="1" w:lastRow="0" w:firstColumn="1" w:lastColumn="0" w:noHBand="0" w:noVBand="1"/>
-      </w:tblPr>
-      <w:tblGrid>
-        <w:gridCol w:w="1638"/>
-        <w:gridCol w:w="1901"/>
-        <w:gridCol w:w="1701"/>
-        <w:gridCol w:w="1985"/>
-        <w:gridCol w:w="1842"/>
-      </w:tblGrid>
-      <w:tr>
-        <w:tc>
-          <w:tcPr>
-            <w:tcW w:w="1638" w:type="dxa"/>
-            <w:shd w:val="clear" w:color="auto" w:fill="B2BBCB" w:themeFill="accent4" w:themeFillTint="99"/>
-          </w:tcPr>
-          <w:p>
-            <w:pPr>
-              <w:rPr>
-                <w:b/>
-                <w:bCs/>
-                <w:sz w:val="16"/>
-                <w:szCs w:val="16"/>
-              </w:rPr>
-            </w:pPr>
-            <w:r>
-              <w:rPr>
-                <w:b/>
-                <w:bCs/>
-                <w:sz w:val="16"/>
-                <w:szCs w:val="16"/>
-              </w:rPr>
-              <w:t xml:space="preserve">Room Name </w:t>
-            </w:r>
-          </w:p>
-        </w:tc>
-        <w:tc>
-          <w:tcPr>
-            <w:tcW w:w="1901" w:type="dxa"/>
-            <w:shd w:val="clear" w:color="auto" w:fill="B2BBCB" w:themeFill="accent4" w:themeFillTint="99"/>
-          </w:tcPr>
-          <w:p>
-            <w:pPr>
-              <w:rPr>
-                <w:b/>
-                <w:bCs/>
-                <w:sz w:val="16"/>
-                <w:szCs w:val="16"/>
-              </w:rPr>
-            </w:pPr>
-            <w:r>
-              <w:rPr>
-                <w:b/>
-                <w:bCs/>
-                <w:sz w:val="16"/>
-                <w:szCs w:val="16"/>
-              </w:rPr>
-              <w:t>Width</w:t>
-            </w:r>
-          </w:p>
-        </w:tc>
-        <w:tc>
-          <w:tcPr>
-            <w:tcW w:w="1701" w:type="dxa"/>
-            <w:shd w:val="clear" w:color="auto" w:fill="B2BBCB" w:themeFill="accent4" w:themeFillTint="99"/>
-          </w:tcPr>
-          <w:p>
-            <w:pPr>
-              <w:rPr>
-                <w:b/>
-                <w:bCs/>
-                <w:sz w:val="16"/>
-                <w:szCs w:val="16"/>
-              </w:rPr>
-            </w:pPr>
-            <w:r>
-              <w:rPr>
-                <w:b/>
-                <w:bCs/>
-                <w:sz w:val="16"/>
-                <w:szCs w:val="16"/>
-              </w:rPr>
-              <w:t xml:space="preserve">Length </w:t>
-            </w:r>
-          </w:p>
-        </w:tc>
-        <w:tc>
-          <w:tcPr>
-            <w:tcW w:w="1985" w:type="dxa"/>
-            <w:shd w:val="clear" w:color="auto" w:fill="B2BBCB" w:themeFill="accent4" w:themeFillTint="99"/>
-          </w:tcPr>
-          <w:p>
-            <w:pPr>
-              <w:rPr>
-                <w:b/>
-                <w:bCs/>
-                <w:sz w:val="16"/>
-                <w:szCs w:val="16"/>
-              </w:rPr>
-            </w:pPr>
-            <w:r>
-              <w:rPr>
-                <w:b/>
-                <w:bCs/>
-                <w:sz w:val="16"/>
-                <w:szCs w:val="16"/>
-              </w:rPr>
-              <w:t>Height</w:t>
-            </w:r>
-          </w:p>
-        </w:tc>
-        <w:tc>
-          <w:tcPr>
-            <w:tcW w:w="1842" w:type="dxa"/>
-            <w:shd w:val="clear" w:color="auto" w:fill="B2BBCB" w:themeFill="accent4" w:themeFillTint="99"/>
-          </w:tcPr>
-          <w:p>
-            <w:pPr>
-              <w:rPr>
-                <w:b/>
-                <w:bCs/>
-                <w:sz w:val="16"/>
-                <w:szCs w:val="16"/>
-              </w:rPr>
-            </w:pPr>
-            <w:r>
-              <w:rPr>
-                <w:b/>
-                <w:bCs/>
-                <w:sz w:val="16"/>
-                <w:szCs w:val="16"/>
-              </w:rPr>
-              <w:t>Room Damage (%)</w:t>
-            </w:r>
-          </w:p>
-        </w:tc>
-      </w:tr>
-      <w:tr>
-        <w:tc>
-          <w:tcPr>
-            <w:tcW w:w="1638" w:type="dxa"/>
-          </w:tcPr>
-          <w:p>
-            <w:pPr>
-              <w:rPr>
-                <w:sz w:val="16"/>
-                <w:szCs w:val="16"/>
-              </w:rPr>
-            </w:pPr>
-          </w:p>
-        </w:tc>
-        <w:tc>
-          <w:tcPr>
-            <w:tcW w:w="1901" w:type="dxa"/>
-          </w:tcPr>
-          <w:p>
-            <w:pPr>
-              <w:rPr>
-                <w:sz w:val="16"/>
-                <w:szCs w:val="16"/>
-              </w:rPr>
-            </w:pPr>
-          </w:p>
-        </w:tc>
-        <w:tc>
-          <w:tcPr>
-            <w:tcW w:w="1701" w:type="dxa"/>
-          </w:tcPr>
-          <w:p>
-            <w:pPr>
-              <w:rPr>
-                <w:sz w:val="16"/>
-                <w:szCs w:val="16"/>
-              </w:rPr>
-            </w:pPr>
-          </w:p>
-        </w:tc>
-        <w:tc>
-          <w:tcPr>
-            <w:tcW w:w="1985" w:type="dxa"/>
-          </w:tcPr>
-          <w:p>
-            <w:pPr>
-              <w:rPr>
-                <w:sz w:val="16"/>
-                <w:szCs w:val="16"/>
-              </w:rPr>
-            </w:pPr>
-          </w:p>
-        </w:tc>
-        <w:tc>
-          <w:tcPr>
-            <w:tcW w:w="1842" w:type="dxa"/>
-          </w:tcPr>
-          <w:p>
-            <w:pPr>
-              <w:rPr>
-                <w:sz w:val="16"/>
-                <w:szCs w:val="16"/>
-              </w:rPr>
-            </w:pPr>
-          </w:p>
-        </w:tc>
-      </w:tr>
-    </w:tbl>
+    <w:p>
+      <w:r>
+        <w:t>{{affected_area_findings}}</w:t>
+      </w:r>
+    </w:p>
     <w:p/>
-    <w:tbl>
-      <w:tblPr>
-        <w:tblStyle w:val="TableGrid"/>
-        <w:tblW w:w="9067" w:type="dxa"/>
-        <w:tblLook w:val="04A0" w:firstRow="1" w:lastRow="0" w:firstColumn="1" w:lastColumn="0" w:noHBand="0" w:noVBand="1"/>
-      </w:tblPr>
-      <w:tblGrid>
-        <w:gridCol w:w="1555"/>
-        <w:gridCol w:w="1134"/>
-        <w:gridCol w:w="2268"/>
-        <w:gridCol w:w="1842"/>
-        <w:gridCol w:w="2268"/>
-      </w:tblGrid>
-      <w:tr>
-        <w:tc>
-          <w:tcPr>
-            <w:tcW w:w="1555" w:type="dxa"/>
-            <w:shd w:val="clear" w:color="auto" w:fill="B2BBCB" w:themeFill="accent4" w:themeFillTint="99"/>
-          </w:tcPr>
-          <w:p>
-            <w:pPr>
-              <w:rPr>
-                <w:b/>
-                <w:bCs/>
-                <w:sz w:val="16"/>
-                <w:szCs w:val="16"/>
-              </w:rPr>
-            </w:pPr>
-            <w:r>
-              <w:rPr>
-                <w:b/>
-                <w:bCs/>
-                <w:sz w:val="16"/>
-                <w:szCs w:val="16"/>
-              </w:rPr>
-              <w:t xml:space="preserve">Flooring Type  </w:t>
-            </w:r>
-          </w:p>
-        </w:tc>
-        <w:tc>
-          <w:tcPr>
-            <w:tcW w:w="1134" w:type="dxa"/>
-            <w:shd w:val="clear" w:color="auto" w:fill="B2BBCB" w:themeFill="accent4" w:themeFillTint="99"/>
-          </w:tcPr>
-          <w:p>
-            <w:pPr>
-              <w:rPr>
-                <w:b/>
-                <w:bCs/>
-                <w:sz w:val="16"/>
-                <w:szCs w:val="16"/>
-              </w:rPr>
-            </w:pPr>
-            <w:r>
-              <w:rPr>
-                <w:b/>
-                <w:bCs/>
-                <w:sz w:val="16"/>
-                <w:szCs w:val="16"/>
-              </w:rPr>
-              <w:t xml:space="preserve">Carpet Type </w:t>
-            </w:r>
-          </w:p>
-        </w:tc>
-        <w:tc>
-          <w:tcPr>
-            <w:tcW w:w="2268" w:type="dxa"/>
-            <w:shd w:val="clear" w:color="auto" w:fill="B2BBCB" w:themeFill="accent4" w:themeFillTint="99"/>
-          </w:tcPr>
-          <w:p>
-            <w:pPr>
-              <w:rPr>
-                <w:b/>
-                <w:bCs/>
-                <w:sz w:val="16"/>
-                <w:szCs w:val="16"/>
-              </w:rPr>
-            </w:pPr>
-            <w:r>
-              <w:rPr>
-                <w:b/>
-                <w:bCs/>
-                <w:sz w:val="16"/>
-                <w:szCs w:val="16"/>
-              </w:rPr>
-              <w:t xml:space="preserve"> Colour of Underlay (Carpeted)</w:t>
-            </w:r>
-          </w:p>
-        </w:tc>
-        <w:tc>
-          <w:tcPr>
-            <w:tcW w:w="1842" w:type="dxa"/>
-            <w:shd w:val="clear" w:color="auto" w:fill="B2BBCB" w:themeFill="accent4" w:themeFillTint="99"/>
-          </w:tcPr>
-          <w:p>
-            <w:pPr>
-              <w:rPr>
-                <w:b/>
-                <w:bCs/>
-                <w:sz w:val="16"/>
-                <w:szCs w:val="16"/>
-              </w:rPr>
-            </w:pPr>
-            <w:r>
-              <w:rPr>
-                <w:b/>
-                <w:bCs/>
-                <w:sz w:val="16"/>
-                <w:szCs w:val="16"/>
-              </w:rPr>
-              <w:t xml:space="preserve">Is Flooring Restorable? </w:t>
-            </w:r>
-          </w:p>
-        </w:tc>
-        <w:tc>
-          <w:tcPr>
-            <w:tcW w:w="2268" w:type="dxa"/>
-            <w:shd w:val="clear" w:color="auto" w:fill="B2BBCB" w:themeFill="accent4" w:themeFillTint="99"/>
-          </w:tcPr>
-          <w:p>
-            <w:pPr>
-              <w:rPr>
-                <w:b/>
-                <w:bCs/>
-                <w:sz w:val="16"/>
-                <w:szCs w:val="16"/>
-              </w:rPr>
-            </w:pPr>
-            <w:r>
-              <w:rPr>
-                <w:b/>
-                <w:bCs/>
-                <w:sz w:val="16"/>
-                <w:szCs w:val="16"/>
-              </w:rPr>
-              <w:t xml:space="preserve">Quantity of Flooring Removed </w:t>
-            </w:r>
-          </w:p>
-        </w:tc>
-      </w:tr>
-      <w:tr>
-        <w:tc>
-          <w:tcPr>
-            <w:tcW w:w="1555" w:type="dxa"/>
-          </w:tcPr>
-          <w:p>
-            <w:pPr>
-              <w:rPr>
-                <w:sz w:val="16"/>
-                <w:szCs w:val="16"/>
-              </w:rPr>
-            </w:pPr>
-          </w:p>
-        </w:tc>
-        <w:tc>
-          <w:tcPr>
-            <w:tcW w:w="1134" w:type="dxa"/>
-          </w:tcPr>
-          <w:p>
-            <w:pPr>
-              <w:rPr>
-                <w:sz w:val="16"/>
-                <w:szCs w:val="16"/>
-              </w:rPr>
-            </w:pPr>
-          </w:p>
-        </w:tc>
-        <w:tc>
-          <w:tcPr>
-            <w:tcW w:w="2268" w:type="dxa"/>
-          </w:tcPr>
-          <w:p>
-            <w:pPr>
-              <w:rPr>
-                <w:sz w:val="16"/>
-                <w:szCs w:val="16"/>
-              </w:rPr>
-            </w:pPr>
-          </w:p>
-        </w:tc>
-        <w:tc>
-          <w:tcPr>
-            <w:tcW w:w="1842" w:type="dxa"/>
-          </w:tcPr>
-          <w:p>
-            <w:pPr>
-              <w:rPr>
-                <w:sz w:val="16"/>
-                <w:szCs w:val="16"/>
-              </w:rPr>
-            </w:pPr>
-          </w:p>
-        </w:tc>
-        <w:tc>
-          <w:tcPr>
-            <w:tcW w:w="2268" w:type="dxa"/>
-          </w:tcPr>
-          <w:p>
-            <w:pPr>
-              <w:rPr>
-                <w:sz w:val="16"/>
-                <w:szCs w:val="16"/>
-              </w:rPr>
-            </w:pPr>
-          </w:p>
-        </w:tc>
-      </w:tr>
-    </w:tbl>
+    <w:p>
+      <w:r>
+        <w:t>{{affected_area_findings_floor}}</w:t>
+      </w:r>
+    </w:p>
     <w:p/>
-    <w:tbl>
-      <w:tblPr>
-        <w:tblStyle w:val="TableGrid"/>
-        <w:tblW w:w="9067" w:type="dxa"/>
-        <w:tblLook w:val="04A0" w:firstRow="1" w:lastRow="0" w:firstColumn="1" w:lastColumn="0" w:noHBand="0" w:noVBand="1"/>
-      </w:tblPr>
-      <w:tblGrid>
-        <w:gridCol w:w="4390"/>
-        <w:gridCol w:w="4677"/>
-      </w:tblGrid>
-      <w:tr>
-        <w:tc>
-          <w:tcPr>
-            <w:tcW w:w="4390" w:type="dxa"/>
-            <w:shd w:val="clear" w:color="auto" w:fill="B2BBCB" w:themeFill="accent4" w:themeFillTint="99"/>
-          </w:tcPr>
-          <w:p>
-            <w:pPr>
-              <w:rPr>
-                <w:b/>
-                <w:bCs/>
-                <w:sz w:val="16"/>
-                <w:szCs w:val="16"/>
-              </w:rPr>
-            </w:pPr>
-            <w:r>
-              <w:rPr>
-                <w:b/>
-                <w:bCs/>
-                <w:sz w:val="16"/>
-                <w:szCs w:val="16"/>
-              </w:rPr>
-              <w:t xml:space="preserve">Findings   </w:t>
-            </w:r>
-          </w:p>
-        </w:tc>
-        <w:tc>
-          <w:tcPr>
-            <w:tcW w:w="4677" w:type="dxa"/>
-            <w:shd w:val="clear" w:color="auto" w:fill="B2BBCB" w:themeFill="accent4" w:themeFillTint="99"/>
-          </w:tcPr>
-          <w:p>
-            <w:pPr>
-              <w:rPr>
-                <w:b/>
-                <w:bCs/>
-                <w:sz w:val="16"/>
-                <w:szCs w:val="16"/>
-              </w:rPr>
-            </w:pPr>
-            <w:r>
-              <w:rPr>
-                <w:b/>
-                <w:bCs/>
-                <w:sz w:val="16"/>
-                <w:szCs w:val="16"/>
-              </w:rPr>
-              <w:t xml:space="preserve">Findings – Supporting Information  </w:t>
-            </w:r>
-          </w:p>
-        </w:tc>
-      </w:tr>
-      <w:tr>
-        <w:tc>
-          <w:tcPr>
-            <w:tcW w:w="4390" w:type="dxa"/>
-          </w:tcPr>
-          <w:p>
-            <w:pPr>
-              <w:rPr>
-                <w:sz w:val="16"/>
-                <w:szCs w:val="16"/>
-              </w:rPr>
-            </w:pPr>
-          </w:p>
-        </w:tc>
-        <w:tc>
-          <w:tcPr>
-            <w:tcW w:w="4677" w:type="dxa"/>
-          </w:tcPr>
-          <w:p>
-            <w:pPr>
-              <w:rPr>
-                <w:sz w:val="16"/>
-                <w:szCs w:val="16"/>
-              </w:rPr>
-            </w:pPr>
-          </w:p>
-        </w:tc>
-      </w:tr>
-    </w:tbl>
+    <w:p>
+      <w:r>
+        <w:t>{{findings}}</w:t>
+      </w:r>
+    </w:p>
     <w:p/>
-    <w:tbl>
-      <w:tblPr>
-        <w:tblStyle w:val="TableGrid"/>
-        <w:tblW w:w="9067" w:type="dxa"/>
-        <w:tblLook w:val="04A0" w:firstRow="1" w:lastRow="0" w:firstColumn="1" w:lastColumn="0" w:noHBand="0" w:noVBand="1"/>
-      </w:tblPr>
-      <w:tblGrid>
-        <w:gridCol w:w="4390"/>
-        <w:gridCol w:w="4677"/>
-      </w:tblGrid>
-      <w:tr>
-        <w:tc>
-          <w:tcPr>
-            <w:tcW w:w="4390" w:type="dxa"/>
-            <w:shd w:val="clear" w:color="auto" w:fill="B2BBCB" w:themeFill="accent4" w:themeFillTint="99"/>
-          </w:tcPr>
-          <w:p>
-            <w:pPr>
-              <w:rPr>
-                <w:b/>
-                <w:bCs/>
-                <w:sz w:val="16"/>
-                <w:szCs w:val="16"/>
-              </w:rPr>
-            </w:pPr>
-            <w:r>
-              <w:rPr>
-                <w:b/>
-                <w:bCs/>
-                <w:sz w:val="16"/>
-                <w:szCs w:val="16"/>
-              </w:rPr>
-              <w:t xml:space="preserve">Actions </w:t>
-            </w:r>
-          </w:p>
-        </w:tc>
-        <w:tc>
-          <w:tcPr>
-            <w:tcW w:w="4677" w:type="dxa"/>
-            <w:shd w:val="clear" w:color="auto" w:fill="B2BBCB" w:themeFill="accent4" w:themeFillTint="99"/>
-          </w:tcPr>
-          <w:p>
-            <w:pPr>
-              <w:rPr>
-                <w:b/>
-                <w:bCs/>
-                <w:sz w:val="16"/>
-                <w:szCs w:val="16"/>
-              </w:rPr>
-            </w:pPr>
-            <w:r>
-              <w:rPr>
-                <w:b/>
-                <w:bCs/>
-                <w:sz w:val="16"/>
-                <w:szCs w:val="16"/>
-              </w:rPr>
-              <w:t xml:space="preserve">Actions – Supporting Information  </w:t>
-            </w:r>
-          </w:p>
-        </w:tc>
-      </w:tr>
-      <w:tr>
-        <w:tc>
-          <w:tcPr>
-            <w:tcW w:w="4390" w:type="dxa"/>
-          </w:tcPr>
-          <w:p>
-            <w:pPr>
-              <w:rPr>
-                <w:sz w:val="16"/>
-                <w:szCs w:val="16"/>
-              </w:rPr>
-            </w:pPr>
-          </w:p>
-        </w:tc>
-        <w:tc>
-          <w:tcPr>
-            <w:tcW w:w="4677" w:type="dxa"/>
-          </w:tcPr>
-          <w:p>
-            <w:pPr>
-              <w:rPr>
-                <w:sz w:val="16"/>
-                <w:szCs w:val="16"/>
-              </w:rPr>
-            </w:pPr>
-          </w:p>
-        </w:tc>
-      </w:tr>
-    </w:tbl>
-    <w:p/>
+    <w:p>
+      <w:r>
+        <w:t>{{actions}}</w:t>
+      </w:r>
+    </w:p>
     <w:tbl>
       <w:tblPr>
         <w:tblStyle w:val="PlainTable3"/>
@@ -3654,179 +2873,47 @@
           <w:sz w:val="16"/>
           <w:szCs w:val="16"/>
         </w:rPr>
-        <w:t>{{equipment_note}}</w:t>
+        <w:t>{{equipment_</w:t>
+      </w:r>
+      <w:r>
+        <w:rPr>
+          <w:b/>
+          <w:bCs/>
+          <w:i/>
+          <w:iCs/>
+          <w:sz w:val="16"/>
+          <w:szCs w:val="16"/>
+        </w:rPr>
+        <w:t>register</w:t>
+      </w:r>
+      <w:r>
+        <w:rPr>
+          <w:b/>
+          <w:bCs/>
+          <w:i/>
+          <w:iCs/>
+          <w:sz w:val="16"/>
+          <w:szCs w:val="16"/>
+        </w:rPr>
+        <w:t>}}</w:t>
       </w:r>
     </w:p>
     <w:p/>
-    <w:tbl>
-      <w:tblPr>
-        <w:tblStyle w:val="TableGrid"/>
-        <w:tblW w:w="9067" w:type="dxa"/>
-        <w:tblLook w:val="04A0" w:firstRow="1" w:lastRow="0" w:firstColumn="1" w:lastColumn="0" w:noHBand="0" w:noVBand="1"/>
-      </w:tblPr>
-      <w:tblGrid>
-        <w:gridCol w:w="2263"/>
-        <w:gridCol w:w="2127"/>
-        <w:gridCol w:w="1984"/>
-        <w:gridCol w:w="2693"/>
-      </w:tblGrid>
-      <w:tr>
-        <w:tc>
-          <w:tcPr>
-            <w:tcW w:w="2263" w:type="dxa"/>
-            <w:shd w:val="clear" w:color="auto" w:fill="B2BBCB" w:themeFill="accent4" w:themeFillTint="99"/>
-          </w:tcPr>
-          <w:p>
-            <w:pPr>
-              <w:rPr>
-                <w:b/>
-                <w:bCs/>
-                <w:sz w:val="16"/>
-                <w:szCs w:val="16"/>
-              </w:rPr>
-            </w:pPr>
-            <w:r>
-              <w:rPr>
-                <w:b/>
-                <w:bCs/>
-                <w:sz w:val="16"/>
-                <w:szCs w:val="16"/>
-              </w:rPr>
-              <w:t xml:space="preserve">Room Name </w:t>
-            </w:r>
-          </w:p>
-        </w:tc>
-        <w:tc>
-          <w:tcPr>
-            <w:tcW w:w="2127" w:type="dxa"/>
-            <w:shd w:val="clear" w:color="auto" w:fill="B2BBCB" w:themeFill="accent4" w:themeFillTint="99"/>
-          </w:tcPr>
-          <w:p>
-            <w:pPr>
-              <w:rPr>
-                <w:b/>
-                <w:bCs/>
-                <w:sz w:val="16"/>
-                <w:szCs w:val="16"/>
-              </w:rPr>
-            </w:pPr>
-            <w:r>
-              <w:rPr>
-                <w:b/>
-                <w:bCs/>
-                <w:sz w:val="16"/>
-                <w:szCs w:val="16"/>
-              </w:rPr>
-              <w:t xml:space="preserve">Air Movers </w:t>
-            </w:r>
-          </w:p>
-        </w:tc>
-        <w:tc>
-          <w:tcPr>
-            <w:tcW w:w="1984" w:type="dxa"/>
-            <w:shd w:val="clear" w:color="auto" w:fill="B2BBCB" w:themeFill="accent4" w:themeFillTint="99"/>
-          </w:tcPr>
-          <w:p>
-            <w:pPr>
-              <w:rPr>
-                <w:b/>
-                <w:bCs/>
-                <w:sz w:val="16"/>
-                <w:szCs w:val="16"/>
-              </w:rPr>
-            </w:pPr>
-            <w:r>
-              <w:rPr>
-                <w:b/>
-                <w:bCs/>
-                <w:sz w:val="16"/>
-                <w:szCs w:val="16"/>
-              </w:rPr>
-              <w:t xml:space="preserve">Dehumidifier </w:t>
-            </w:r>
-          </w:p>
-        </w:tc>
-        <w:tc>
-          <w:tcPr>
-            <w:tcW w:w="2693" w:type="dxa"/>
-            <w:shd w:val="clear" w:color="auto" w:fill="B2BBCB" w:themeFill="accent4" w:themeFillTint="99"/>
-          </w:tcPr>
-          <w:p>
-            <w:pPr>
-              <w:rPr>
-                <w:b/>
-                <w:bCs/>
-                <w:sz w:val="16"/>
-                <w:szCs w:val="16"/>
-              </w:rPr>
-            </w:pPr>
-            <w:r>
-              <w:rPr>
-                <w:b/>
-                <w:bCs/>
-                <w:sz w:val="16"/>
-                <w:szCs w:val="16"/>
-              </w:rPr>
-              <w:t>Air Filtration Device (AFD)</w:t>
-            </w:r>
-          </w:p>
-        </w:tc>
-      </w:tr>
-      <w:tr>
-        <w:tc>
-          <w:tcPr>
-            <w:tcW w:w="2263" w:type="dxa"/>
-          </w:tcPr>
-          <w:p>
-            <w:pPr>
-              <w:rPr>
-                <w:sz w:val="16"/>
-                <w:szCs w:val="16"/>
-              </w:rPr>
-            </w:pPr>
-          </w:p>
-        </w:tc>
-        <w:tc>
-          <w:tcPr>
-            <w:tcW w:w="2127" w:type="dxa"/>
-          </w:tcPr>
-          <w:p>
-            <w:pPr>
-              <w:rPr>
-                <w:sz w:val="16"/>
-                <w:szCs w:val="16"/>
-              </w:rPr>
-            </w:pPr>
-          </w:p>
-        </w:tc>
-        <w:tc>
-          <w:tcPr>
-            <w:tcW w:w="1984" w:type="dxa"/>
-          </w:tcPr>
-          <w:p>
-            <w:pPr>
-              <w:rPr>
-                <w:sz w:val="16"/>
-                <w:szCs w:val="16"/>
-              </w:rPr>
-            </w:pPr>
-          </w:p>
-        </w:tc>
-        <w:tc>
-          <w:tcPr>
-            <w:tcW w:w="2693" w:type="dxa"/>
-          </w:tcPr>
-          <w:p>
-            <w:pPr>
-              <w:rPr>
-                <w:sz w:val="16"/>
-                <w:szCs w:val="16"/>
-              </w:rPr>
-            </w:pPr>
-          </w:p>
-        </w:tc>
-      </w:tr>
-    </w:tbl>
+    <w:p>
+      <w:pPr>
+        <w:rPr>
+          <w:sz w:val="16"/>
+          <w:szCs w:val="16"/>
+        </w:rPr>
+      </w:pPr>
+      <w:r>
+        <w:rPr>
+          <w:sz w:val="16"/>
+          <w:szCs w:val="16"/>
+        </w:rPr>
+        <w:t>{{equipment_register_table}}</w:t>
+      </w:r>
+    </w:p>
     <w:p>
       <w:pPr>
         <w:rPr>
@@ -5024,7 +4111,6 @@
                 <w:sz w:val="16"/>
                 <w:szCs w:val="16"/>
               </w:rPr>
-              <w:lastRenderedPageBreak/>
               <w:t>Yes/no</w:t>
             </w:r>
           </w:p>
@@ -5132,7 +4218,6 @@
                 <w:sz w:val="16"/>
                 <w:szCs w:val="16"/>
               </w:rPr>
-              <w:lastRenderedPageBreak/>
               <w:t>{{yes</w:t>
             </w:r>
             <w:r>
@@ -5403,6 +4488,7 @@
                 <w:sz w:val="16"/>
                 <w:szCs w:val="16"/>
               </w:rPr>
+              <w:lastRenderedPageBreak/>
               <w:t>Yes/No</w:t>
             </w:r>
           </w:p>
@@ -5434,6 +4520,7 @@
                 <w:sz w:val="16"/>
                 <w:szCs w:val="16"/>
               </w:rPr>
+              <w:lastRenderedPageBreak/>
               <w:t>{{insurance</w:t>
             </w:r>
             <w:r>
@@ -5827,6 +4914,21 @@
           <w:szCs w:val="16"/>
         </w:rPr>
       </w:pPr>
+    </w:p>
+    <w:p>
+      <w:pPr>
+        <w:rPr>
+          <w:sz w:val="16"/>
+          <w:szCs w:val="16"/>
+        </w:rPr>
+      </w:pPr>
+      <w:r>
+        <w:rPr>
+          <w:sz w:val="16"/>
+          <w:szCs w:val="16"/>
+        </w:rPr>
+        <w:t>{{photographic_evidence}}</w:t>
+      </w:r>
     </w:p>
     <w:sectPr>
       <w:headerReference w:type="even" r:id="rId7"/>

</xml_diff>